<commit_message>
Adding in the final project documents.
</commit_message>
<xml_diff>
--- a/CSE490GroupProject.docx
+++ b/CSE490GroupProject.docx
@@ -153,7 +153,19 @@
         <w:rPr>
           <w:sz w:val="24"/>
         </w:rPr>
-        <w:t xml:space="preserve">, and for the one high school student that knows how to use terminal. The user should know how to run the .py files in terminal and call the functions. </w:t>
+        <w:t>, and for the one high school student that knows how to use terminal. The user should know how to run the .py files in terminal</w:t>
+      </w:r>
+      <w:r>
+        <w:rPr>
+          <w:sz w:val="24"/>
+        </w:rPr>
+        <w:t>, enter in the filename, species name,</w:t>
+      </w:r>
+      <w:r>
+        <w:rPr>
+          <w:sz w:val="24"/>
+        </w:rPr>
+        <w:t xml:space="preserve"> and call the functions. </w:t>
       </w:r>
     </w:p>
     <w:p/>
@@ -170,7 +182,73 @@
         <w:rPr>
           <w:sz w:val="24"/>
         </w:rPr>
-        <w:t>The user should have a CSV file that lists the parameters estimates for the five species. There will be a Read method where the CSV file will be read after the user inputs the file name. After the CSV file is read, the data will be organized and each parameters will be sorted respectively. The original CSV data will be solved and plotted as line graphs. The line graph will show the population trend over span of years for each species displayed with different color lines/symbols for easy comparison. The user can then enter in another CSV file with altered parameters which would be read, analyzed and plotted against the original ecosystem data. This will display ecosystem comparisons before and after the parameter changes. Any unknowns that are not specified will be solved using systems of linear equations before any plot is generated.</w:t>
+        <w:t xml:space="preserve">The user should have a CSV file that lists the parameters estimates for the five species. There will be a Read method where the CSV file will be read after the user inputs the file name. After the CSV file is read, the data will be organized and each </w:t>
+      </w:r>
+      <w:r>
+        <w:rPr>
+          <w:sz w:val="24"/>
+        </w:rPr>
+        <w:t>parameter</w:t>
+      </w:r>
+      <w:r>
+        <w:rPr>
+          <w:sz w:val="24"/>
+        </w:rPr>
+        <w:t xml:space="preserve"> will be sorted respectively. The original CSV data will be solved and plotted as </w:t>
+      </w:r>
+      <w:r>
+        <w:rPr>
+          <w:sz w:val="24"/>
+        </w:rPr>
+        <w:t>bar</w:t>
+      </w:r>
+      <w:r>
+        <w:rPr>
+          <w:sz w:val="24"/>
+        </w:rPr>
+        <w:t xml:space="preserve"> graphs. The </w:t>
+      </w:r>
+      <w:r>
+        <w:rPr>
+          <w:sz w:val="24"/>
+        </w:rPr>
+        <w:t>bar</w:t>
+      </w:r>
+      <w:r>
+        <w:rPr>
+          <w:sz w:val="24"/>
+        </w:rPr>
+        <w:t xml:space="preserve"> graph will show the population </w:t>
+      </w:r>
+      <w:r>
+        <w:rPr>
+          <w:sz w:val="24"/>
+        </w:rPr>
+        <w:t>difference</w:t>
+      </w:r>
+      <w:r>
+        <w:rPr>
+          <w:sz w:val="24"/>
+        </w:rPr>
+        <w:t xml:space="preserve"> for each species displayed with different color </w:t>
+      </w:r>
+      <w:r>
+        <w:rPr>
+          <w:sz w:val="24"/>
+        </w:rPr>
+        <w:t>bars</w:t>
+      </w:r>
+      <w:r>
+        <w:rPr>
+          <w:sz w:val="24"/>
+        </w:rPr>
+        <w:t xml:space="preserve"> for easy comparison. The user can then enter in another CSV file with altered parameters which would be read, analyzed and plotted against the original ecosystem data. This will display ecosystem comparisons before and after the parameter changes. Any unknowns that are not specified will be solved using systems of linear equations before any plot is generated.</w:t>
+      </w:r>
+      <w:r>
+        <w:rPr>
+          <w:sz w:val="24"/>
+        </w:rPr>
+        <w:t xml:space="preserve"> The bar graph will plot the solved biomass of each species for two specified parameters.</w:t>
       </w:r>
     </w:p>
     <w:p/>
@@ -198,7 +276,6 @@
         <w:rPr>
           <w:sz w:val="24"/>
         </w:rPr>
-        <w:lastRenderedPageBreak/>
         <w:t>Interactions details:</w:t>
       </w:r>
     </w:p>
@@ -334,7 +411,7 @@
           <w:sz w:val="24"/>
           <w:highlight w:val="white"/>
         </w:rPr>
-        <w:t>ated by a food chain where seal eats the cod</w:t>
+        <w:t xml:space="preserve">ated by a food chain where seal eats the </w:t>
       </w:r>
       <w:r>
         <w:rPr>
@@ -342,7 +419,15 @@
           <w:sz w:val="24"/>
           <w:highlight w:val="white"/>
         </w:rPr>
-        <w:t xml:space="preserve">, </w:t>
+        <w:t>cod,</w:t>
+      </w:r>
+      <w:r>
+        <w:rPr>
+          <w:color w:val="222222"/>
+          <w:sz w:val="24"/>
+          <w:highlight w:val="white"/>
+        </w:rPr>
+        <w:t xml:space="preserve"> </w:t>
       </w:r>
       <w:r>
         <w:rPr>
@@ -580,6 +665,12 @@
         </w:rPr>
         <w:t>j</w:t>
       </w:r>
+      <w:r>
+        <w:rPr>
+          <w:sz w:val="24"/>
+        </w:rPr>
+        <w:t>, equal to one for all species</w:t>
+      </w:r>
     </w:p>
     <w:p>
       <w:pPr>
@@ -617,6 +708,14 @@
         </w:rPr>
         <w:t>i</w:t>
       </w:r>
+      <w:r>
+        <w:rPr>
+          <w:i/>
+          <w:sz w:val="24"/>
+          <w:vertAlign w:val="subscript"/>
+        </w:rPr>
+        <w:t xml:space="preserve">  </w:t>
+      </w:r>
     </w:p>
     <w:p>
       <w:pPr>
@@ -657,6 +756,76 @@
         </w:rPr>
         <w:t>i</w:t>
       </w:r>
+      <w:r>
+        <w:rPr>
+          <w:i/>
+          <w:sz w:val="24"/>
+          <w:vertAlign w:val="subscript"/>
+        </w:rPr>
+        <w:t xml:space="preserve"> </w:t>
+      </w:r>
+      <w:r>
+        <w:rPr>
+          <w:sz w:val="24"/>
+          <w:vertAlign w:val="subscript"/>
+        </w:rPr>
+        <w:t xml:space="preserve"> </w:t>
+      </w:r>
+      <w:r>
+        <w:rPr>
+          <w:sz w:val="24"/>
+        </w:rPr>
+        <w:t>- assumed to be zero</w:t>
+      </w:r>
+    </w:p>
+    <w:p>
+      <w:pPr>
+        <w:spacing w:line="240" w:lineRule="auto"/>
+        <w:rPr>
+          <w:sz w:val="24"/>
+        </w:rPr>
+      </w:pPr>
+    </w:p>
+    <w:p>
+      <w:pPr>
+        <w:spacing w:line="240" w:lineRule="auto"/>
+        <w:rPr>
+          <w:sz w:val="24"/>
+        </w:rPr>
+      </w:pPr>
+      <w:r>
+        <w:rPr>
+          <w:sz w:val="24"/>
+        </w:rPr>
+        <w:t xml:space="preserve">All </w:t>
+      </w:r>
+      <w:r>
+        <w:rPr>
+          <w:i/>
+          <w:sz w:val="24"/>
+        </w:rPr>
+        <w:t>E</w:t>
+      </w:r>
+      <w:r>
+        <w:rPr>
+          <w:i/>
+          <w:sz w:val="24"/>
+          <w:vertAlign w:val="subscript"/>
+        </w:rPr>
+        <w:t xml:space="preserve">i </w:t>
+      </w:r>
+      <w:r>
+        <w:rPr>
+          <w:sz w:val="24"/>
+        </w:rPr>
+        <w:t>assumed</w:t>
+      </w:r>
+      <w:r>
+        <w:rPr>
+          <w:sz w:val="24"/>
+        </w:rPr>
+        <w:t xml:space="preserve"> to equal zero.</w:t>
+      </w:r>
     </w:p>
     <w:p>
       <w:pPr>
@@ -678,6 +847,7 @@
           <w:b/>
           <w:sz w:val="24"/>
         </w:rPr>
+        <w:lastRenderedPageBreak/>
         <w:t>System of Linear Equations used to model the ecosystem:</w:t>
       </w:r>
     </w:p>
@@ -741,7 +911,19 @@
         <w:rPr>
           <w:sz w:val="24"/>
         </w:rPr>
-        <w:t>Another method to estimate parameters:</w:t>
+        <w:t>Another method to estimate parameters</w:t>
+      </w:r>
+      <w:r>
+        <w:rPr>
+          <w:sz w:val="24"/>
+        </w:rPr>
+        <w:t xml:space="preserve"> if not given for the animal</w:t>
+      </w:r>
+      <w:r>
+        <w:rPr>
+          <w:sz w:val="24"/>
+        </w:rPr>
+        <w:t>:</w:t>
       </w:r>
     </w:p>
     <w:p>
@@ -2449,13 +2631,831 @@
               </w:rPr>
               <w:t>0.200</w:t>
             </w:r>
-            <w:bookmarkStart w:id="0" w:name="_GoBack"/>
-            <w:bookmarkEnd w:id="0"/>
           </w:p>
         </w:tc>
       </w:tr>
     </w:tbl>
     <w:p/>
+    <w:p>
+      <w:pPr>
+        <w:rPr>
+          <w:b/>
+          <w:sz w:val="24"/>
+        </w:rPr>
+      </w:pPr>
+      <w:r>
+        <w:rPr>
+          <w:b/>
+          <w:sz w:val="24"/>
+        </w:rPr>
+        <w:t>User Details</w:t>
+      </w:r>
+      <w:r>
+        <w:rPr>
+          <w:b/>
+          <w:sz w:val="24"/>
+        </w:rPr>
+        <w:t>/Design Specifcations</w:t>
+      </w:r>
+      <w:r>
+        <w:rPr>
+          <w:b/>
+          <w:sz w:val="24"/>
+        </w:rPr>
+        <w:t>:</w:t>
+      </w:r>
+    </w:p>
+    <w:p>
+      <w:pPr>
+        <w:rPr>
+          <w:sz w:val="24"/>
+        </w:rPr>
+      </w:pPr>
+      <w:r>
+        <w:rPr>
+          <w:sz w:val="24"/>
+        </w:rPr>
+        <w:t>The CSV file should contain a max</w:t>
+      </w:r>
+      <w:r>
+        <w:rPr>
+          <w:sz w:val="24"/>
+        </w:rPr>
+        <w:t xml:space="preserve">imum of five species of animal. </w:t>
+      </w:r>
+      <w:r>
+        <w:rPr>
+          <w:sz w:val="24"/>
+        </w:rPr>
+        <w:t>T</w:t>
+      </w:r>
+      <w:r>
+        <w:rPr>
+          <w:sz w:val="24"/>
+        </w:rPr>
+        <w:t xml:space="preserve">hree parameters should be specified in the CSV file in order for the biomass to be solved. </w:t>
+      </w:r>
+      <w:r>
+        <w:rPr>
+          <w:sz w:val="24"/>
+        </w:rPr>
+        <w:t xml:space="preserve">When user input is needed, the filename and species name must be entered in quotations. </w:t>
+      </w:r>
+      <w:r>
+        <w:rPr>
+          <w:sz w:val="24"/>
+        </w:rPr>
+        <w:t xml:space="preserve">This code only works for marine ecosystems, as the </w:t>
+      </w:r>
+      <w:r>
+        <w:rPr>
+          <w:sz w:val="24"/>
+        </w:rPr>
+        <w:t>equation</w:t>
+      </w:r>
+      <w:r>
+        <w:rPr>
+          <w:sz w:val="24"/>
+        </w:rPr>
+        <w:t xml:space="preserve"> and parameters are specific to marine animals. </w:t>
+      </w:r>
+      <w:r>
+        <w:rPr>
+          <w:sz w:val="24"/>
+        </w:rPr>
+        <w:t>An example of how the CSV file should be like is given below:</w:t>
+      </w:r>
+    </w:p>
+    <w:p>
+      <w:pPr>
+        <w:rPr>
+          <w:sz w:val="24"/>
+        </w:rPr>
+      </w:pPr>
+    </w:p>
+    <w:tbl>
+      <w:tblPr>
+        <w:tblStyle w:val="TableGrid"/>
+        <w:tblW w:w="0" w:type="auto"/>
+        <w:jc w:val="center"/>
+        <w:tblLayout w:type="fixed"/>
+        <w:tblLook w:val="0000" w:firstRow="0" w:lastRow="0" w:firstColumn="0" w:lastColumn="0" w:noHBand="0" w:noVBand="0"/>
+      </w:tblPr>
+      <w:tblGrid>
+        <w:gridCol w:w="2034"/>
+        <w:gridCol w:w="1260"/>
+        <w:gridCol w:w="1080"/>
+        <w:gridCol w:w="1134"/>
+      </w:tblGrid>
+      <w:tr>
+        <w:trPr>
+          <w:trHeight w:val="290"/>
+          <w:jc w:val="center"/>
+        </w:trPr>
+        <w:tc>
+          <w:tcPr>
+            <w:tcW w:w="3294" w:type="dxa"/>
+            <w:gridSpan w:val="2"/>
+          </w:tcPr>
+          <w:p>
+            <w:pPr>
+              <w:autoSpaceDE w:val="0"/>
+              <w:autoSpaceDN w:val="0"/>
+              <w:adjustRightInd w:val="0"/>
+              <w:rPr>
+                <w:szCs w:val="22"/>
+              </w:rPr>
+            </w:pPr>
+            <w:r>
+              <w:rPr>
+                <w:szCs w:val="22"/>
+              </w:rPr>
+              <w:t>marine data</w:t>
+            </w:r>
+            <w:r>
+              <w:rPr>
+                <w:szCs w:val="22"/>
+              </w:rPr>
+              <w:t xml:space="preserve">           </w:t>
+            </w:r>
+            <w:r>
+              <w:rPr>
+                <w:szCs w:val="22"/>
+              </w:rPr>
+              <w:t xml:space="preserve"> (P/B)*(EE)</w:t>
+            </w:r>
+          </w:p>
+        </w:tc>
+        <w:tc>
+          <w:tcPr>
+            <w:tcW w:w="1080" w:type="dxa"/>
+          </w:tcPr>
+          <w:p>
+            <w:pPr>
+              <w:autoSpaceDE w:val="0"/>
+              <w:autoSpaceDN w:val="0"/>
+              <w:adjustRightInd w:val="0"/>
+              <w:jc w:val="center"/>
+              <w:rPr>
+                <w:szCs w:val="22"/>
+              </w:rPr>
+            </w:pPr>
+            <w:r>
+              <w:rPr>
+                <w:szCs w:val="22"/>
+              </w:rPr>
+              <w:t>-(Q/B)</w:t>
+            </w:r>
+          </w:p>
+        </w:tc>
+        <w:tc>
+          <w:tcPr>
+            <w:tcW w:w="1134" w:type="dxa"/>
+          </w:tcPr>
+          <w:p>
+            <w:pPr>
+              <w:autoSpaceDE w:val="0"/>
+              <w:autoSpaceDN w:val="0"/>
+              <w:adjustRightInd w:val="0"/>
+              <w:jc w:val="center"/>
+              <w:rPr>
+                <w:szCs w:val="22"/>
+              </w:rPr>
+            </w:pPr>
+            <w:r>
+              <w:rPr>
+                <w:szCs w:val="22"/>
+              </w:rPr>
+              <w:t>-(B/A)</w:t>
+            </w:r>
+          </w:p>
+        </w:tc>
+      </w:tr>
+      <w:tr>
+        <w:trPr>
+          <w:trHeight w:val="290"/>
+          <w:jc w:val="center"/>
+        </w:trPr>
+        <w:tc>
+          <w:tcPr>
+            <w:tcW w:w="2034" w:type="dxa"/>
+          </w:tcPr>
+          <w:p>
+            <w:pPr>
+              <w:autoSpaceDE w:val="0"/>
+              <w:autoSpaceDN w:val="0"/>
+              <w:adjustRightInd w:val="0"/>
+              <w:rPr>
+                <w:szCs w:val="22"/>
+              </w:rPr>
+            </w:pPr>
+            <w:r>
+              <w:rPr>
+                <w:szCs w:val="22"/>
+              </w:rPr>
+              <w:t>harbor seals</w:t>
+            </w:r>
+          </w:p>
+        </w:tc>
+        <w:tc>
+          <w:tcPr>
+            <w:tcW w:w="1260" w:type="dxa"/>
+          </w:tcPr>
+          <w:p>
+            <w:pPr>
+              <w:autoSpaceDE w:val="0"/>
+              <w:autoSpaceDN w:val="0"/>
+              <w:adjustRightInd w:val="0"/>
+              <w:jc w:val="center"/>
+              <w:rPr>
+                <w:szCs w:val="22"/>
+              </w:rPr>
+            </w:pPr>
+            <w:r>
+              <w:rPr>
+                <w:szCs w:val="22"/>
+              </w:rPr>
+              <w:t>0.050022</w:t>
+            </w:r>
+          </w:p>
+        </w:tc>
+        <w:tc>
+          <w:tcPr>
+            <w:tcW w:w="1080" w:type="dxa"/>
+          </w:tcPr>
+          <w:p>
+            <w:pPr>
+              <w:autoSpaceDE w:val="0"/>
+              <w:autoSpaceDN w:val="0"/>
+              <w:adjustRightInd w:val="0"/>
+              <w:jc w:val="center"/>
+              <w:rPr>
+                <w:szCs w:val="22"/>
+              </w:rPr>
+            </w:pPr>
+            <w:r>
+              <w:rPr>
+                <w:szCs w:val="22"/>
+              </w:rPr>
+              <w:t>-24.594</w:t>
+            </w:r>
+          </w:p>
+        </w:tc>
+        <w:tc>
+          <w:tcPr>
+            <w:tcW w:w="1134" w:type="dxa"/>
+          </w:tcPr>
+          <w:p>
+            <w:pPr>
+              <w:autoSpaceDE w:val="0"/>
+              <w:autoSpaceDN w:val="0"/>
+              <w:adjustRightInd w:val="0"/>
+              <w:jc w:val="center"/>
+              <w:rPr>
+                <w:szCs w:val="22"/>
+              </w:rPr>
+            </w:pPr>
+            <w:r>
+              <w:rPr>
+                <w:szCs w:val="22"/>
+              </w:rPr>
+              <w:t>0.03</w:t>
+            </w:r>
+          </w:p>
+        </w:tc>
+      </w:tr>
+      <w:tr>
+        <w:trPr>
+          <w:trHeight w:val="290"/>
+          <w:jc w:val="center"/>
+        </w:trPr>
+        <w:tc>
+          <w:tcPr>
+            <w:tcW w:w="2034" w:type="dxa"/>
+          </w:tcPr>
+          <w:p>
+            <w:pPr>
+              <w:autoSpaceDE w:val="0"/>
+              <w:autoSpaceDN w:val="0"/>
+              <w:adjustRightInd w:val="0"/>
+              <w:rPr>
+                <w:szCs w:val="22"/>
+              </w:rPr>
+            </w:pPr>
+            <w:r>
+              <w:rPr>
+                <w:szCs w:val="22"/>
+              </w:rPr>
+              <w:t>pacific cod</w:t>
+            </w:r>
+          </w:p>
+        </w:tc>
+        <w:tc>
+          <w:tcPr>
+            <w:tcW w:w="1260" w:type="dxa"/>
+          </w:tcPr>
+          <w:p>
+            <w:pPr>
+              <w:autoSpaceDE w:val="0"/>
+              <w:autoSpaceDN w:val="0"/>
+              <w:adjustRightInd w:val="0"/>
+              <w:jc w:val="center"/>
+              <w:rPr>
+                <w:szCs w:val="22"/>
+              </w:rPr>
+            </w:pPr>
+            <w:r>
+              <w:rPr>
+                <w:szCs w:val="22"/>
+              </w:rPr>
+              <w:t>0.1352</w:t>
+            </w:r>
+          </w:p>
+        </w:tc>
+        <w:tc>
+          <w:tcPr>
+            <w:tcW w:w="1080" w:type="dxa"/>
+          </w:tcPr>
+          <w:p>
+            <w:pPr>
+              <w:autoSpaceDE w:val="0"/>
+              <w:autoSpaceDN w:val="0"/>
+              <w:adjustRightInd w:val="0"/>
+              <w:jc w:val="center"/>
+              <w:rPr>
+                <w:szCs w:val="22"/>
+              </w:rPr>
+            </w:pPr>
+            <w:r>
+              <w:rPr>
+                <w:szCs w:val="22"/>
+              </w:rPr>
+              <w:t>-3.784</w:t>
+            </w:r>
+          </w:p>
+        </w:tc>
+        <w:tc>
+          <w:tcPr>
+            <w:tcW w:w="1134" w:type="dxa"/>
+          </w:tcPr>
+          <w:p>
+            <w:pPr>
+              <w:autoSpaceDE w:val="0"/>
+              <w:autoSpaceDN w:val="0"/>
+              <w:adjustRightInd w:val="0"/>
+              <w:jc w:val="center"/>
+              <w:rPr>
+                <w:szCs w:val="22"/>
+              </w:rPr>
+            </w:pPr>
+            <w:r>
+              <w:rPr>
+                <w:szCs w:val="22"/>
+              </w:rPr>
+              <w:t>0.04</w:t>
+            </w:r>
+          </w:p>
+        </w:tc>
+      </w:tr>
+      <w:tr>
+        <w:trPr>
+          <w:trHeight w:val="290"/>
+          <w:jc w:val="center"/>
+        </w:trPr>
+        <w:tc>
+          <w:tcPr>
+            <w:tcW w:w="2034" w:type="dxa"/>
+          </w:tcPr>
+          <w:p>
+            <w:pPr>
+              <w:autoSpaceDE w:val="0"/>
+              <w:autoSpaceDN w:val="0"/>
+              <w:adjustRightInd w:val="0"/>
+              <w:rPr>
+                <w:szCs w:val="22"/>
+              </w:rPr>
+            </w:pPr>
+            <w:r>
+              <w:rPr>
+                <w:szCs w:val="22"/>
+              </w:rPr>
+              <w:t>shrimp</w:t>
+            </w:r>
+          </w:p>
+        </w:tc>
+        <w:tc>
+          <w:tcPr>
+            <w:tcW w:w="1260" w:type="dxa"/>
+          </w:tcPr>
+          <w:p>
+            <w:pPr>
+              <w:autoSpaceDE w:val="0"/>
+              <w:autoSpaceDN w:val="0"/>
+              <w:adjustRightInd w:val="0"/>
+              <w:jc w:val="center"/>
+              <w:rPr>
+                <w:szCs w:val="22"/>
+              </w:rPr>
+            </w:pPr>
+            <w:r>
+              <w:rPr>
+                <w:szCs w:val="22"/>
+              </w:rPr>
+              <w:t>2.025</w:t>
+            </w:r>
+          </w:p>
+        </w:tc>
+        <w:tc>
+          <w:tcPr>
+            <w:tcW w:w="1080" w:type="dxa"/>
+          </w:tcPr>
+          <w:p>
+            <w:pPr>
+              <w:autoSpaceDE w:val="0"/>
+              <w:autoSpaceDN w:val="0"/>
+              <w:adjustRightInd w:val="0"/>
+              <w:jc w:val="center"/>
+              <w:rPr>
+                <w:szCs w:val="22"/>
+              </w:rPr>
+            </w:pPr>
+            <w:r>
+              <w:rPr>
+                <w:szCs w:val="22"/>
+              </w:rPr>
+              <w:t>-12</w:t>
+            </w:r>
+          </w:p>
+        </w:tc>
+        <w:tc>
+          <w:tcPr>
+            <w:tcW w:w="1134" w:type="dxa"/>
+          </w:tcPr>
+          <w:p>
+            <w:pPr>
+              <w:autoSpaceDE w:val="0"/>
+              <w:autoSpaceDN w:val="0"/>
+              <w:adjustRightInd w:val="0"/>
+              <w:jc w:val="center"/>
+              <w:rPr>
+                <w:szCs w:val="22"/>
+              </w:rPr>
+            </w:pPr>
+            <w:r>
+              <w:rPr>
+                <w:szCs w:val="22"/>
+              </w:rPr>
+              <w:t>0.02</w:t>
+            </w:r>
+          </w:p>
+        </w:tc>
+      </w:tr>
+      <w:tr>
+        <w:trPr>
+          <w:trHeight w:val="290"/>
+          <w:jc w:val="center"/>
+        </w:trPr>
+        <w:tc>
+          <w:tcPr>
+            <w:tcW w:w="2034" w:type="dxa"/>
+          </w:tcPr>
+          <w:p>
+            <w:pPr>
+              <w:autoSpaceDE w:val="0"/>
+              <w:autoSpaceDN w:val="0"/>
+              <w:adjustRightInd w:val="0"/>
+              <w:rPr>
+                <w:szCs w:val="22"/>
+              </w:rPr>
+            </w:pPr>
+            <w:r>
+              <w:rPr>
+                <w:szCs w:val="22"/>
+              </w:rPr>
+              <w:t>microzooplankton</w:t>
+            </w:r>
+          </w:p>
+        </w:tc>
+        <w:tc>
+          <w:tcPr>
+            <w:tcW w:w="1260" w:type="dxa"/>
+          </w:tcPr>
+          <w:p>
+            <w:pPr>
+              <w:autoSpaceDE w:val="0"/>
+              <w:autoSpaceDN w:val="0"/>
+              <w:adjustRightInd w:val="0"/>
+              <w:jc w:val="center"/>
+              <w:rPr>
+                <w:szCs w:val="22"/>
+              </w:rPr>
+            </w:pPr>
+            <w:r>
+              <w:rPr>
+                <w:szCs w:val="22"/>
+              </w:rPr>
+              <w:t>80</w:t>
+            </w:r>
+          </w:p>
+        </w:tc>
+        <w:tc>
+          <w:tcPr>
+            <w:tcW w:w="1080" w:type="dxa"/>
+          </w:tcPr>
+          <w:p>
+            <w:pPr>
+              <w:autoSpaceDE w:val="0"/>
+              <w:autoSpaceDN w:val="0"/>
+              <w:adjustRightInd w:val="0"/>
+              <w:jc w:val="center"/>
+              <w:rPr>
+                <w:szCs w:val="22"/>
+              </w:rPr>
+            </w:pPr>
+            <w:r>
+              <w:rPr>
+                <w:szCs w:val="22"/>
+              </w:rPr>
+              <w:t>-285.714</w:t>
+            </w:r>
+          </w:p>
+        </w:tc>
+        <w:tc>
+          <w:tcPr>
+            <w:tcW w:w="1134" w:type="dxa"/>
+          </w:tcPr>
+          <w:p>
+            <w:pPr>
+              <w:autoSpaceDE w:val="0"/>
+              <w:autoSpaceDN w:val="0"/>
+              <w:adjustRightInd w:val="0"/>
+              <w:jc w:val="center"/>
+              <w:rPr>
+                <w:szCs w:val="22"/>
+              </w:rPr>
+            </w:pPr>
+            <w:r>
+              <w:rPr>
+                <w:szCs w:val="22"/>
+              </w:rPr>
+              <w:t>0.5</w:t>
+            </w:r>
+          </w:p>
+        </w:tc>
+      </w:tr>
+      <w:tr>
+        <w:trPr>
+          <w:trHeight w:val="290"/>
+          <w:jc w:val="center"/>
+        </w:trPr>
+        <w:tc>
+          <w:tcPr>
+            <w:tcW w:w="2034" w:type="dxa"/>
+          </w:tcPr>
+          <w:p>
+            <w:pPr>
+              <w:autoSpaceDE w:val="0"/>
+              <w:autoSpaceDN w:val="0"/>
+              <w:adjustRightInd w:val="0"/>
+              <w:rPr>
+                <w:szCs w:val="22"/>
+              </w:rPr>
+            </w:pPr>
+            <w:r>
+              <w:rPr>
+                <w:szCs w:val="22"/>
+              </w:rPr>
+              <w:t>small gelatinous zooplankton</w:t>
+            </w:r>
+          </w:p>
+        </w:tc>
+        <w:tc>
+          <w:tcPr>
+            <w:tcW w:w="1260" w:type="dxa"/>
+          </w:tcPr>
+          <w:p>
+            <w:pPr>
+              <w:autoSpaceDE w:val="0"/>
+              <w:autoSpaceDN w:val="0"/>
+              <w:adjustRightInd w:val="0"/>
+              <w:jc w:val="center"/>
+              <w:rPr>
+                <w:szCs w:val="22"/>
+              </w:rPr>
+            </w:pPr>
+            <w:r>
+              <w:rPr>
+                <w:szCs w:val="22"/>
+              </w:rPr>
+              <w:t>7.2</w:t>
+            </w:r>
+          </w:p>
+        </w:tc>
+        <w:tc>
+          <w:tcPr>
+            <w:tcW w:w="1080" w:type="dxa"/>
+          </w:tcPr>
+          <w:p>
+            <w:pPr>
+              <w:autoSpaceDE w:val="0"/>
+              <w:autoSpaceDN w:val="0"/>
+              <w:adjustRightInd w:val="0"/>
+              <w:jc w:val="center"/>
+              <w:rPr>
+                <w:szCs w:val="22"/>
+              </w:rPr>
+            </w:pPr>
+            <w:r>
+              <w:rPr>
+                <w:szCs w:val="22"/>
+              </w:rPr>
+              <w:t>-30</w:t>
+            </w:r>
+          </w:p>
+        </w:tc>
+        <w:tc>
+          <w:tcPr>
+            <w:tcW w:w="1134" w:type="dxa"/>
+          </w:tcPr>
+          <w:p>
+            <w:pPr>
+              <w:autoSpaceDE w:val="0"/>
+              <w:autoSpaceDN w:val="0"/>
+              <w:adjustRightInd w:val="0"/>
+              <w:jc w:val="center"/>
+              <w:rPr>
+                <w:szCs w:val="22"/>
+              </w:rPr>
+            </w:pPr>
+            <w:r>
+              <w:rPr>
+                <w:szCs w:val="22"/>
+              </w:rPr>
+              <w:t>0</w:t>
+            </w:r>
+          </w:p>
+        </w:tc>
+      </w:tr>
+    </w:tbl>
+    <w:p>
+      <w:pPr>
+        <w:rPr>
+          <w:sz w:val="24"/>
+        </w:rPr>
+      </w:pPr>
+      <w:r>
+        <w:rPr>
+          <w:sz w:val="24"/>
+        </w:rPr>
+        <w:lastRenderedPageBreak/>
+        <w:t>There are three python files</w:t>
+      </w:r>
+      <w:r>
+        <w:rPr>
+          <w:sz w:val="24"/>
+        </w:rPr>
+        <w:t xml:space="preserve"> the user must have in the same directory as their two CSV files:</w:t>
+      </w:r>
+    </w:p>
+    <w:p>
+      <w:pPr>
+        <w:rPr>
+          <w:sz w:val="24"/>
+        </w:rPr>
+      </w:pPr>
+    </w:p>
+    <w:p>
+      <w:pPr>
+        <w:pStyle w:val="ListParagraph"/>
+        <w:numPr>
+          <w:ilvl w:val="0"/>
+          <w:numId w:val="2"/>
+        </w:numPr>
+        <w:rPr>
+          <w:sz w:val="24"/>
+        </w:rPr>
+      </w:pPr>
+      <w:r>
+        <w:rPr>
+          <w:sz w:val="24"/>
+        </w:rPr>
+        <w:t>csv_raw_file_reader_withUnitTest.py</w:t>
+      </w:r>
+      <w:r>
+        <w:rPr>
+          <w:sz w:val="24"/>
+        </w:rPr>
+        <w:t xml:space="preserve"> or .ipynb extension</w:t>
+      </w:r>
+    </w:p>
+    <w:p>
+      <w:pPr>
+        <w:pStyle w:val="ListParagraph"/>
+        <w:numPr>
+          <w:ilvl w:val="0"/>
+          <w:numId w:val="2"/>
+        </w:numPr>
+        <w:rPr>
+          <w:sz w:val="24"/>
+        </w:rPr>
+      </w:pPr>
+      <w:r>
+        <w:rPr>
+          <w:sz w:val="24"/>
+        </w:rPr>
+        <w:t>csv_new_file_reader_withUnitTest.py</w:t>
+      </w:r>
+      <w:r>
+        <w:rPr>
+          <w:sz w:val="24"/>
+        </w:rPr>
+        <w:t xml:space="preserve"> </w:t>
+      </w:r>
+      <w:r>
+        <w:rPr>
+          <w:sz w:val="24"/>
+        </w:rPr>
+        <w:t>or .ipynb extension</w:t>
+      </w:r>
+    </w:p>
+    <w:p>
+      <w:pPr>
+        <w:pStyle w:val="ListParagraph"/>
+        <w:numPr>
+          <w:ilvl w:val="0"/>
+          <w:numId w:val="2"/>
+        </w:numPr>
+        <w:rPr>
+          <w:sz w:val="24"/>
+        </w:rPr>
+      </w:pPr>
+      <w:r>
+        <w:rPr>
+          <w:sz w:val="24"/>
+        </w:rPr>
+        <w:t>BarGraphPlot_withUnitTest.py</w:t>
+      </w:r>
+      <w:r>
+        <w:rPr>
+          <w:sz w:val="24"/>
+        </w:rPr>
+        <w:t xml:space="preserve"> </w:t>
+      </w:r>
+      <w:r>
+        <w:rPr>
+          <w:sz w:val="24"/>
+        </w:rPr>
+        <w:t>or .ipynb extension</w:t>
+      </w:r>
+    </w:p>
+    <w:p>
+      <w:pPr>
+        <w:rPr>
+          <w:b/>
+          <w:sz w:val="24"/>
+        </w:rPr>
+      </w:pPr>
+    </w:p>
+    <w:p>
+      <w:pPr>
+        <w:rPr>
+          <w:sz w:val="24"/>
+        </w:rPr>
+      </w:pPr>
+      <w:r>
+        <w:rPr>
+          <w:sz w:val="24"/>
+        </w:rPr>
+        <w:t xml:space="preserve">The user must enter the filename and species name in quotations, failure to do so </w:t>
+      </w:r>
+      <w:r>
+        <w:rPr>
+          <w:sz w:val="24"/>
+        </w:rPr>
+        <w:t>mean</w:t>
+      </w:r>
+      <w:r>
+        <w:rPr>
+          <w:sz w:val="24"/>
+        </w:rPr>
+        <w:t>s that</w:t>
+      </w:r>
+      <w:bookmarkStart w:id="0" w:name="_GoBack"/>
+      <w:bookmarkEnd w:id="0"/>
+      <w:r>
+        <w:rPr>
+          <w:sz w:val="24"/>
+        </w:rPr>
+        <w:t xml:space="preserve"> the user must restart the kernel and re-enter in the specified requirements.</w:t>
+      </w:r>
+    </w:p>
+    <w:p>
+      <w:pPr>
+        <w:rPr>
+          <w:sz w:val="24"/>
+        </w:rPr>
+      </w:pPr>
+    </w:p>
     <w:p>
       <w:r>
         <w:rPr>
@@ -2523,6 +3523,92 @@
 <file path=word/numbering.xml><?xml version="1.0" encoding="utf-8"?>
 <w:numbering xmlns:wpc="http://schemas.microsoft.com/office/word/2010/wordprocessingCanvas" xmlns:mc="http://schemas.openxmlformats.org/markup-compatibility/2006" xmlns:o="urn:schemas-microsoft-com:office:office" xmlns:r="http://schemas.openxmlformats.org/officeDocument/2006/relationships" xmlns:m="http://schemas.openxmlformats.org/officeDocument/2006/math" xmlns:v="urn:schemas-microsoft-com:vml" xmlns:wp14="http://schemas.microsoft.com/office/word/2010/wordprocessingDrawing" xmlns:wp="http://schemas.openxmlformats.org/drawingml/2006/wordprocessingDrawing" xmlns:w10="urn:schemas-microsoft-com:office:word" xmlns:w="http://schemas.openxmlformats.org/wordprocessingml/2006/main" xmlns:w14="http://schemas.microsoft.com/office/word/2010/wordml" xmlns:wpg="http://schemas.microsoft.com/office/word/2010/wordprocessingGroup" xmlns:wpi="http://schemas.microsoft.com/office/word/2010/wordprocessingInk" xmlns:wne="http://schemas.microsoft.com/office/word/2006/wordml" xmlns:wps="http://schemas.microsoft.com/office/word/2010/wordprocessingShape" mc:Ignorable="w14 wp14">
   <w:abstractNum w:abstractNumId="0">
+    <w:nsid w:val="4DEA612E"/>
+    <w:multiLevelType w:val="hybridMultilevel"/>
+    <w:tmpl w:val="C5C6BE1A"/>
+    <w:lvl w:ilvl="0" w:tplc="0409000F">
+      <w:start w:val="1"/>
+      <w:numFmt w:val="decimal"/>
+      <w:lvlText w:val="%1."/>
+      <w:lvlJc w:val="left"/>
+      <w:pPr>
+        <w:ind w:left="720" w:hanging="360"/>
+      </w:pPr>
+    </w:lvl>
+    <w:lvl w:ilvl="1" w:tplc="04090019" w:tentative="1">
+      <w:start w:val="1"/>
+      <w:numFmt w:val="lowerLetter"/>
+      <w:lvlText w:val="%2."/>
+      <w:lvlJc w:val="left"/>
+      <w:pPr>
+        <w:ind w:left="1440" w:hanging="360"/>
+      </w:pPr>
+    </w:lvl>
+    <w:lvl w:ilvl="2" w:tplc="0409001B" w:tentative="1">
+      <w:start w:val="1"/>
+      <w:numFmt w:val="lowerRoman"/>
+      <w:lvlText w:val="%3."/>
+      <w:lvlJc w:val="right"/>
+      <w:pPr>
+        <w:ind w:left="2160" w:hanging="180"/>
+      </w:pPr>
+    </w:lvl>
+    <w:lvl w:ilvl="3" w:tplc="0409000F" w:tentative="1">
+      <w:start w:val="1"/>
+      <w:numFmt w:val="decimal"/>
+      <w:lvlText w:val="%4."/>
+      <w:lvlJc w:val="left"/>
+      <w:pPr>
+        <w:ind w:left="2880" w:hanging="360"/>
+      </w:pPr>
+    </w:lvl>
+    <w:lvl w:ilvl="4" w:tplc="04090019" w:tentative="1">
+      <w:start w:val="1"/>
+      <w:numFmt w:val="lowerLetter"/>
+      <w:lvlText w:val="%5."/>
+      <w:lvlJc w:val="left"/>
+      <w:pPr>
+        <w:ind w:left="3600" w:hanging="360"/>
+      </w:pPr>
+    </w:lvl>
+    <w:lvl w:ilvl="5" w:tplc="0409001B" w:tentative="1">
+      <w:start w:val="1"/>
+      <w:numFmt w:val="lowerRoman"/>
+      <w:lvlText w:val="%6."/>
+      <w:lvlJc w:val="right"/>
+      <w:pPr>
+        <w:ind w:left="4320" w:hanging="180"/>
+      </w:pPr>
+    </w:lvl>
+    <w:lvl w:ilvl="6" w:tplc="0409000F" w:tentative="1">
+      <w:start w:val="1"/>
+      <w:numFmt w:val="decimal"/>
+      <w:lvlText w:val="%7."/>
+      <w:lvlJc w:val="left"/>
+      <w:pPr>
+        <w:ind w:left="5040" w:hanging="360"/>
+      </w:pPr>
+    </w:lvl>
+    <w:lvl w:ilvl="7" w:tplc="04090019" w:tentative="1">
+      <w:start w:val="1"/>
+      <w:numFmt w:val="lowerLetter"/>
+      <w:lvlText w:val="%8."/>
+      <w:lvlJc w:val="left"/>
+      <w:pPr>
+        <w:ind w:left="5760" w:hanging="360"/>
+      </w:pPr>
+    </w:lvl>
+    <w:lvl w:ilvl="8" w:tplc="0409001B" w:tentative="1">
+      <w:start w:val="1"/>
+      <w:numFmt w:val="lowerRoman"/>
+      <w:lvlText w:val="%9."/>
+      <w:lvlJc w:val="right"/>
+      <w:pPr>
+        <w:ind w:left="6480" w:hanging="180"/>
+      </w:pPr>
+    </w:lvl>
+  </w:abstractNum>
+  <w:abstractNum w:abstractNumId="1">
     <w:nsid w:val="5E9C5372"/>
     <w:multiLevelType w:val="multilevel"/>
     <w:tmpl w:val="0E401EBE"/>
@@ -2636,6 +3722,9 @@
     </w:lvl>
   </w:abstractNum>
   <w:num w:numId="1">
+    <w:abstractNumId w:val="1"/>
+  </w:num>
+  <w:num w:numId="2">
     <w:abstractNumId w:val="0"/>
   </w:num>
 </w:numbering>
@@ -3008,6 +4097,17 @@
       <w:szCs w:val="16"/>
     </w:rPr>
   </w:style>
+  <w:style w:type="paragraph" w:styleId="ListParagraph">
+    <w:name w:val="List Paragraph"/>
+    <w:basedOn w:val="Normal"/>
+    <w:uiPriority w:val="34"/>
+    <w:qFormat/>
+    <w:rsid w:val="00B2008A"/>
+    <w:pPr>
+      <w:ind w:left="720"/>
+      <w:contextualSpacing/>
+    </w:pPr>
+  </w:style>
 </w:styles>
 </file>
 
@@ -3378,6 +4478,17 @@
       <w:szCs w:val="16"/>
     </w:rPr>
   </w:style>
+  <w:style w:type="paragraph" w:styleId="ListParagraph">
+    <w:name w:val="List Paragraph"/>
+    <w:basedOn w:val="Normal"/>
+    <w:uiPriority w:val="34"/>
+    <w:qFormat/>
+    <w:rsid w:val="00B2008A"/>
+    <w:pPr>
+      <w:ind w:left="720"/>
+      <w:contextualSpacing/>
+    </w:pPr>
+  </w:style>
 </w:styles>
 </file>
 

</xml_diff>